<commit_message>
configurações de acesso ao SMTP do Gmail
</commit_message>
<xml_diff>
--- a/doc/App Send Mail.docx
+++ b/doc/App Send Mail.docx
@@ -7258,6 +7258,352 @@
           <w:szCs w:val="24"/>
         </w:rPr>
         <w:t>, sendo necessário autorizar previamente que apps externos ao domínio tenham acesso a realizar autenticação com aqueles usuários.</w:t>
+      </w:r>
+    </w:p>
+    <w:p>
+      <w:pPr>
+        <w:rPr>
+          <w:rFonts w:ascii="Arial" w:hAnsi="Arial" w:cs="Arial"/>
+          <w:sz w:val="24"/>
+          <w:szCs w:val="24"/>
+        </w:rPr>
+      </w:pPr>
+    </w:p>
+    <w:p>
+      <w:pPr>
+        <w:rPr>
+          <w:rFonts w:ascii="Arial" w:hAnsi="Arial" w:cs="Arial"/>
+          <w:b/>
+          <w:bCs/>
+          <w:sz w:val="28"/>
+          <w:szCs w:val="28"/>
+        </w:rPr>
+      </w:pPr>
+      <w:r>
+        <w:rPr>
+          <w:rFonts w:ascii="Arial" w:hAnsi="Arial" w:cs="Arial"/>
+          <w:b/>
+          <w:bCs/>
+          <w:sz w:val="28"/>
+          <w:szCs w:val="28"/>
+        </w:rPr>
+        <w:t>Ajustando configurações de acesso ao SMTP do Gmail</w:t>
+      </w:r>
+    </w:p>
+    <w:p>
+      <w:pPr>
+        <w:rPr>
+          <w:rFonts w:ascii="Arial" w:hAnsi="Arial" w:cs="Arial"/>
+          <w:b/>
+          <w:bCs/>
+          <w:sz w:val="28"/>
+          <w:szCs w:val="28"/>
+        </w:rPr>
+      </w:pPr>
+      <w:r>
+        <w:rPr>
+          <w:noProof/>
+        </w:rPr>
+        <w:lastRenderedPageBreak/>
+        <w:drawing>
+          <wp:inline distT="0" distB="0" distL="0" distR="0" wp14:anchorId="3D81B31E" wp14:editId="72A83F02">
+            <wp:extent cx="5400040" cy="6280150"/>
+            <wp:effectExtent l="0" t="0" r="0" b="6350"/>
+            <wp:docPr id="505208055" name="Imagem 1" descr="Interface gráfica do usuário, Texto&#10;&#10;Descrição gerada automaticamente"/>
+            <wp:cNvGraphicFramePr>
+              <a:graphicFrameLocks xmlns:a="http://schemas.openxmlformats.org/drawingml/2006/main" noChangeAspect="1"/>
+            </wp:cNvGraphicFramePr>
+            <a:graphic xmlns:a="http://schemas.openxmlformats.org/drawingml/2006/main">
+              <a:graphicData uri="http://schemas.openxmlformats.org/drawingml/2006/picture">
+                <pic:pic xmlns:pic="http://schemas.openxmlformats.org/drawingml/2006/picture">
+                  <pic:nvPicPr>
+                    <pic:cNvPr id="505208055" name="Imagem 1" descr="Interface gráfica do usuário, Texto&#10;&#10;Descrição gerada automaticamente"/>
+                    <pic:cNvPicPr/>
+                  </pic:nvPicPr>
+                  <pic:blipFill>
+                    <a:blip r:embed="rId4"/>
+                    <a:stretch>
+                      <a:fillRect/>
+                    </a:stretch>
+                  </pic:blipFill>
+                  <pic:spPr>
+                    <a:xfrm>
+                      <a:off x="0" y="0"/>
+                      <a:ext cx="5400040" cy="6280150"/>
+                    </a:xfrm>
+                    <a:prstGeom prst="rect">
+                      <a:avLst/>
+                    </a:prstGeom>
+                  </pic:spPr>
+                </pic:pic>
+              </a:graphicData>
+            </a:graphic>
+          </wp:inline>
+        </w:drawing>
+      </w:r>
+    </w:p>
+    <w:p>
+      <w:pPr>
+        <w:rPr>
+          <w:rFonts w:ascii="Arial" w:hAnsi="Arial" w:cs="Arial"/>
+          <w:b/>
+          <w:bCs/>
+          <w:sz w:val="28"/>
+          <w:szCs w:val="28"/>
+        </w:rPr>
+      </w:pPr>
+      <w:r>
+        <w:lastRenderedPageBreak/>
+        <w:drawing>
+          <wp:inline distT="0" distB="0" distL="0" distR="0" wp14:anchorId="12E33E63" wp14:editId="478E94D3">
+            <wp:extent cx="5400040" cy="4632325"/>
+            <wp:effectExtent l="0" t="0" r="0" b="0"/>
+            <wp:docPr id="1826539893" name="Imagem 1" descr="Interface gráfica do usuário, Aplicativo&#10;&#10;Descrição gerada automaticamente"/>
+            <wp:cNvGraphicFramePr>
+              <a:graphicFrameLocks xmlns:a="http://schemas.openxmlformats.org/drawingml/2006/main" noChangeAspect="1"/>
+            </wp:cNvGraphicFramePr>
+            <a:graphic xmlns:a="http://schemas.openxmlformats.org/drawingml/2006/main">
+              <a:graphicData uri="http://schemas.openxmlformats.org/drawingml/2006/picture">
+                <pic:pic xmlns:pic="http://schemas.openxmlformats.org/drawingml/2006/picture">
+                  <pic:nvPicPr>
+                    <pic:cNvPr id="1826539893" name="Imagem 1" descr="Interface gráfica do usuário, Aplicativo&#10;&#10;Descrição gerada automaticamente"/>
+                    <pic:cNvPicPr/>
+                  </pic:nvPicPr>
+                  <pic:blipFill>
+                    <a:blip r:embed="rId5"/>
+                    <a:stretch>
+                      <a:fillRect/>
+                    </a:stretch>
+                  </pic:blipFill>
+                  <pic:spPr>
+                    <a:xfrm>
+                      <a:off x="0" y="0"/>
+                      <a:ext cx="5400040" cy="4632325"/>
+                    </a:xfrm>
+                    <a:prstGeom prst="rect">
+                      <a:avLst/>
+                    </a:prstGeom>
+                  </pic:spPr>
+                </pic:pic>
+              </a:graphicData>
+            </a:graphic>
+          </wp:inline>
+        </w:drawing>
+      </w:r>
+    </w:p>
+    <w:p>
+      <w:pPr>
+        <w:rPr>
+          <w:rFonts w:ascii="Arial" w:hAnsi="Arial" w:cs="Arial"/>
+          <w:b/>
+          <w:bCs/>
+          <w:sz w:val="28"/>
+          <w:szCs w:val="28"/>
+        </w:rPr>
+      </w:pPr>
+      <w:r>
+        <w:drawing>
+          <wp:inline distT="0" distB="0" distL="0" distR="0" wp14:anchorId="4F0743BA" wp14:editId="0990C9A3">
+            <wp:extent cx="5400040" cy="3381375"/>
+            <wp:effectExtent l="0" t="0" r="0" b="9525"/>
+            <wp:docPr id="1562540085" name="Imagem 1" descr="Interface gráfica do usuário, Aplicativo&#10;&#10;Descrição gerada automaticamente"/>
+            <wp:cNvGraphicFramePr>
+              <a:graphicFrameLocks xmlns:a="http://schemas.openxmlformats.org/drawingml/2006/main" noChangeAspect="1"/>
+            </wp:cNvGraphicFramePr>
+            <a:graphic xmlns:a="http://schemas.openxmlformats.org/drawingml/2006/main">
+              <a:graphicData uri="http://schemas.openxmlformats.org/drawingml/2006/picture">
+                <pic:pic xmlns:pic="http://schemas.openxmlformats.org/drawingml/2006/picture">
+                  <pic:nvPicPr>
+                    <pic:cNvPr id="1562540085" name="Imagem 1" descr="Interface gráfica do usuário, Aplicativo&#10;&#10;Descrição gerada automaticamente"/>
+                    <pic:cNvPicPr/>
+                  </pic:nvPicPr>
+                  <pic:blipFill>
+                    <a:blip r:embed="rId6"/>
+                    <a:stretch>
+                      <a:fillRect/>
+                    </a:stretch>
+                  </pic:blipFill>
+                  <pic:spPr>
+                    <a:xfrm>
+                      <a:off x="0" y="0"/>
+                      <a:ext cx="5400040" cy="3381375"/>
+                    </a:xfrm>
+                    <a:prstGeom prst="rect">
+                      <a:avLst/>
+                    </a:prstGeom>
+                  </pic:spPr>
+                </pic:pic>
+              </a:graphicData>
+            </a:graphic>
+          </wp:inline>
+        </w:drawing>
+      </w:r>
+    </w:p>
+    <w:p>
+      <w:pPr>
+        <w:rPr>
+          <w:rFonts w:ascii="Arial" w:hAnsi="Arial" w:cs="Arial"/>
+          <w:b/>
+          <w:bCs/>
+          <w:sz w:val="28"/>
+          <w:szCs w:val="28"/>
+        </w:rPr>
+      </w:pPr>
+      <w:r>
+        <w:lastRenderedPageBreak/>
+        <w:drawing>
+          <wp:inline distT="0" distB="0" distL="0" distR="0" wp14:anchorId="70760C13" wp14:editId="44BBF456">
+            <wp:extent cx="5400040" cy="3072130"/>
+            <wp:effectExtent l="0" t="0" r="0" b="0"/>
+            <wp:docPr id="5994716" name="Imagem 1" descr="Interface gráfica do usuário, Texto, Aplicativo&#10;&#10;Descrição gerada automaticamente"/>
+            <wp:cNvGraphicFramePr>
+              <a:graphicFrameLocks xmlns:a="http://schemas.openxmlformats.org/drawingml/2006/main" noChangeAspect="1"/>
+            </wp:cNvGraphicFramePr>
+            <a:graphic xmlns:a="http://schemas.openxmlformats.org/drawingml/2006/main">
+              <a:graphicData uri="http://schemas.openxmlformats.org/drawingml/2006/picture">
+                <pic:pic xmlns:pic="http://schemas.openxmlformats.org/drawingml/2006/picture">
+                  <pic:nvPicPr>
+                    <pic:cNvPr id="5994716" name="Imagem 1" descr="Interface gráfica do usuário, Texto, Aplicativo&#10;&#10;Descrição gerada automaticamente"/>
+                    <pic:cNvPicPr/>
+                  </pic:nvPicPr>
+                  <pic:blipFill>
+                    <a:blip r:embed="rId7"/>
+                    <a:stretch>
+                      <a:fillRect/>
+                    </a:stretch>
+                  </pic:blipFill>
+                  <pic:spPr>
+                    <a:xfrm>
+                      <a:off x="0" y="0"/>
+                      <a:ext cx="5400040" cy="3072130"/>
+                    </a:xfrm>
+                    <a:prstGeom prst="rect">
+                      <a:avLst/>
+                    </a:prstGeom>
+                  </pic:spPr>
+                </pic:pic>
+              </a:graphicData>
+            </a:graphic>
+          </wp:inline>
+        </w:drawing>
+      </w:r>
+    </w:p>
+    <w:p>
+      <w:pPr>
+        <w:rPr>
+          <w:rFonts w:ascii="Arial" w:hAnsi="Arial" w:cs="Arial"/>
+          <w:b/>
+          <w:bCs/>
+          <w:sz w:val="28"/>
+          <w:szCs w:val="28"/>
+        </w:rPr>
+      </w:pPr>
+      <w:r>
+        <w:drawing>
+          <wp:inline distT="0" distB="0" distL="0" distR="0" wp14:anchorId="400ED6E7" wp14:editId="7E189BA6">
+            <wp:extent cx="5400040" cy="3874135"/>
+            <wp:effectExtent l="0" t="0" r="0" b="0"/>
+            <wp:docPr id="1890131232" name="Imagem 1" descr="Interface gráfica do usuário, Site&#10;&#10;Descrição gerada automaticamente"/>
+            <wp:cNvGraphicFramePr>
+              <a:graphicFrameLocks xmlns:a="http://schemas.openxmlformats.org/drawingml/2006/main" noChangeAspect="1"/>
+            </wp:cNvGraphicFramePr>
+            <a:graphic xmlns:a="http://schemas.openxmlformats.org/drawingml/2006/main">
+              <a:graphicData uri="http://schemas.openxmlformats.org/drawingml/2006/picture">
+                <pic:pic xmlns:pic="http://schemas.openxmlformats.org/drawingml/2006/picture">
+                  <pic:nvPicPr>
+                    <pic:cNvPr id="1890131232" name="Imagem 1" descr="Interface gráfica do usuário, Site&#10;&#10;Descrição gerada automaticamente"/>
+                    <pic:cNvPicPr/>
+                  </pic:nvPicPr>
+                  <pic:blipFill>
+                    <a:blip r:embed="rId8"/>
+                    <a:stretch>
+                      <a:fillRect/>
+                    </a:stretch>
+                  </pic:blipFill>
+                  <pic:spPr>
+                    <a:xfrm>
+                      <a:off x="0" y="0"/>
+                      <a:ext cx="5400040" cy="3874135"/>
+                    </a:xfrm>
+                    <a:prstGeom prst="rect">
+                      <a:avLst/>
+                    </a:prstGeom>
+                  </pic:spPr>
+                </pic:pic>
+              </a:graphicData>
+            </a:graphic>
+          </wp:inline>
+        </w:drawing>
+      </w:r>
+    </w:p>
+    <w:p>
+      <w:pPr>
+        <w:rPr>
+          <w:rFonts w:ascii="Arial" w:hAnsi="Arial" w:cs="Arial"/>
+          <w:b/>
+          <w:bCs/>
+          <w:sz w:val="28"/>
+          <w:szCs w:val="28"/>
+        </w:rPr>
+      </w:pPr>
+      <w:r>
+        <w:lastRenderedPageBreak/>
+        <w:drawing>
+          <wp:inline distT="0" distB="0" distL="0" distR="0" wp14:anchorId="7E7BFFC1" wp14:editId="3E5BD137">
+            <wp:extent cx="5400040" cy="3602990"/>
+            <wp:effectExtent l="0" t="0" r="0" b="0"/>
+            <wp:docPr id="1002136137" name="Imagem 1" descr="Texto&#10;&#10;Descrição gerada automaticamente"/>
+            <wp:cNvGraphicFramePr>
+              <a:graphicFrameLocks xmlns:a="http://schemas.openxmlformats.org/drawingml/2006/main" noChangeAspect="1"/>
+            </wp:cNvGraphicFramePr>
+            <a:graphic xmlns:a="http://schemas.openxmlformats.org/drawingml/2006/main">
+              <a:graphicData uri="http://schemas.openxmlformats.org/drawingml/2006/picture">
+                <pic:pic xmlns:pic="http://schemas.openxmlformats.org/drawingml/2006/picture">
+                  <pic:nvPicPr>
+                    <pic:cNvPr id="1002136137" name="Imagem 1" descr="Texto&#10;&#10;Descrição gerada automaticamente"/>
+                    <pic:cNvPicPr/>
+                  </pic:nvPicPr>
+                  <pic:blipFill>
+                    <a:blip r:embed="rId9"/>
+                    <a:stretch>
+                      <a:fillRect/>
+                    </a:stretch>
+                  </pic:blipFill>
+                  <pic:spPr>
+                    <a:xfrm>
+                      <a:off x="0" y="0"/>
+                      <a:ext cx="5400040" cy="3602990"/>
+                    </a:xfrm>
+                    <a:prstGeom prst="rect">
+                      <a:avLst/>
+                    </a:prstGeom>
+                  </pic:spPr>
+                </pic:pic>
+              </a:graphicData>
+            </a:graphic>
+          </wp:inline>
+        </w:drawing>
+      </w:r>
+    </w:p>
+    <w:p>
+      <w:pPr>
+        <w:rPr>
+          <w:rFonts w:ascii="Arial" w:hAnsi="Arial" w:cs="Arial"/>
+          <w:b/>
+          <w:bCs/>
+          <w:sz w:val="24"/>
+          <w:szCs w:val="24"/>
+        </w:rPr>
+      </w:pPr>
+      <w:r>
+        <w:rPr>
+          <w:rFonts w:ascii="Arial" w:hAnsi="Arial" w:cs="Arial"/>
+          <w:b/>
+          <w:bCs/>
+          <w:sz w:val="24"/>
+          <w:szCs w:val="24"/>
+        </w:rPr>
+        <w:t>A partir daí e-mail será enviado normalmente.</w:t>
       </w:r>
     </w:p>
     <w:sectPr>

</xml_diff>

<commit_message>
Envio de e-mails com base nos parâmetros do front
</commit_message>
<xml_diff>
--- a/doc/App Send Mail.docx
+++ b/doc/App Send Mail.docx
@@ -7604,6 +7604,1114 @@
           <w:szCs w:val="24"/>
         </w:rPr>
         <w:t>A partir daí e-mail será enviado normalmente.</w:t>
+      </w:r>
+    </w:p>
+    <w:p>
+      <w:pPr>
+        <w:rPr>
+          <w:rFonts w:ascii="Arial" w:hAnsi="Arial" w:cs="Arial"/>
+          <w:b/>
+          <w:bCs/>
+          <w:sz w:val="24"/>
+          <w:szCs w:val="24"/>
+        </w:rPr>
+      </w:pPr>
+      <w:r>
+        <w:rPr>
+          <w:noProof/>
+        </w:rPr>
+        <w:drawing>
+          <wp:inline distT="0" distB="0" distL="0" distR="0" wp14:anchorId="3C6A15A2" wp14:editId="3C566BAC">
+            <wp:extent cx="5400040" cy="292100"/>
+            <wp:effectExtent l="0" t="0" r="0" b="0"/>
+            <wp:docPr id="1649899616" name="Imagem 1"/>
+            <wp:cNvGraphicFramePr>
+              <a:graphicFrameLocks xmlns:a="http://schemas.openxmlformats.org/drawingml/2006/main" noChangeAspect="1"/>
+            </wp:cNvGraphicFramePr>
+            <a:graphic xmlns:a="http://schemas.openxmlformats.org/drawingml/2006/main">
+              <a:graphicData uri="http://schemas.openxmlformats.org/drawingml/2006/picture">
+                <pic:pic xmlns:pic="http://schemas.openxmlformats.org/drawingml/2006/picture">
+                  <pic:nvPicPr>
+                    <pic:cNvPr id="1649899616" name=""/>
+                    <pic:cNvPicPr/>
+                  </pic:nvPicPr>
+                  <pic:blipFill>
+                    <a:blip r:embed="rId10"/>
+                    <a:stretch>
+                      <a:fillRect/>
+                    </a:stretch>
+                  </pic:blipFill>
+                  <pic:spPr>
+                    <a:xfrm>
+                      <a:off x="0" y="0"/>
+                      <a:ext cx="5400040" cy="292100"/>
+                    </a:xfrm>
+                    <a:prstGeom prst="rect">
+                      <a:avLst/>
+                    </a:prstGeom>
+                  </pic:spPr>
+                </pic:pic>
+              </a:graphicData>
+            </a:graphic>
+          </wp:inline>
+        </w:drawing>
+      </w:r>
+    </w:p>
+    <w:p>
+      <w:pPr>
+        <w:rPr>
+          <w:rFonts w:ascii="Arial" w:hAnsi="Arial" w:cs="Arial"/>
+          <w:b/>
+          <w:bCs/>
+          <w:sz w:val="24"/>
+          <w:szCs w:val="24"/>
+        </w:rPr>
+      </w:pPr>
+    </w:p>
+    <w:p>
+      <w:pPr>
+        <w:rPr>
+          <w:rFonts w:ascii="Arial" w:hAnsi="Arial" w:cs="Arial"/>
+          <w:b/>
+          <w:bCs/>
+          <w:sz w:val="28"/>
+          <w:szCs w:val="28"/>
+        </w:rPr>
+      </w:pPr>
+      <w:r>
+        <w:rPr>
+          <w:rFonts w:ascii="Arial" w:hAnsi="Arial" w:cs="Arial"/>
+          <w:b/>
+          <w:bCs/>
+          <w:sz w:val="28"/>
+          <w:szCs w:val="28"/>
+        </w:rPr>
+        <w:t>Envian</w:t>
+      </w:r>
+      <w:r>
+        <w:rPr>
+          <w:rFonts w:ascii="Arial" w:hAnsi="Arial" w:cs="Arial"/>
+          <w:b/>
+          <w:bCs/>
+          <w:sz w:val="28"/>
+          <w:szCs w:val="28"/>
+        </w:rPr>
+        <w:t>do e-mails com base nos parâmetros do front-</w:t>
+      </w:r>
+      <w:proofErr w:type="spellStart"/>
+      <w:r>
+        <w:rPr>
+          <w:rFonts w:ascii="Arial" w:hAnsi="Arial" w:cs="Arial"/>
+          <w:b/>
+          <w:bCs/>
+          <w:sz w:val="28"/>
+          <w:szCs w:val="28"/>
+        </w:rPr>
+        <w:t>end</w:t>
+      </w:r>
+      <w:proofErr w:type="spellEnd"/>
+    </w:p>
+    <w:p>
+      <w:pPr>
+        <w:shd w:val="clear" w:color="auto" w:fill="1F1F1F"/>
+        <w:spacing w:after="0" w:line="285" w:lineRule="atLeast"/>
+        <w:rPr>
+          <w:rFonts w:ascii="Consolas" w:eastAsia="Times New Roman" w:hAnsi="Consolas" w:cs="Times New Roman"/>
+          <w:color w:val="CCCCCC"/>
+          <w:kern w:val="0"/>
+          <w:sz w:val="21"/>
+          <w:szCs w:val="21"/>
+          <w:lang w:eastAsia="pt-BR"/>
+          <w14:ligatures w14:val="none"/>
+        </w:rPr>
+      </w:pPr>
+      <w:r>
+        <w:rPr>
+          <w:rFonts w:ascii="Consolas" w:eastAsia="Times New Roman" w:hAnsi="Consolas" w:cs="Times New Roman"/>
+          <w:color w:val="D4D4D4"/>
+          <w:kern w:val="0"/>
+          <w:sz w:val="21"/>
+          <w:szCs w:val="21"/>
+          <w:lang w:eastAsia="pt-BR"/>
+          <w14:ligatures w14:val="none"/>
+        </w:rPr>
+        <w:t xml:space="preserve">    </w:t>
+      </w:r>
+      <w:r>
+        <w:rPr>
+          <w:rFonts w:ascii="Consolas" w:eastAsia="Times New Roman" w:hAnsi="Consolas" w:cs="Times New Roman"/>
+          <w:color w:val="9CDCFE"/>
+          <w:kern w:val="0"/>
+          <w:sz w:val="21"/>
+          <w:szCs w:val="21"/>
+          <w:lang w:eastAsia="pt-BR"/>
+          <w14:ligatures w14:val="none"/>
+        </w:rPr>
+        <w:t>$mail</w:t>
+      </w:r>
+      <w:r>
+        <w:rPr>
+          <w:rFonts w:ascii="Consolas" w:eastAsia="Times New Roman" w:hAnsi="Consolas" w:cs="Times New Roman"/>
+          <w:color w:val="D4D4D4"/>
+          <w:kern w:val="0"/>
+          <w:sz w:val="21"/>
+          <w:szCs w:val="21"/>
+          <w:lang w:eastAsia="pt-BR"/>
+          <w14:ligatures w14:val="none"/>
+        </w:rPr>
+        <w:t>-&gt;</w:t>
+      </w:r>
+      <w:proofErr w:type="spellStart"/>
+      <w:r>
+        <w:rPr>
+          <w:rFonts w:ascii="Consolas" w:eastAsia="Times New Roman" w:hAnsi="Consolas" w:cs="Times New Roman"/>
+          <w:color w:val="DCDCAA"/>
+          <w:kern w:val="0"/>
+          <w:sz w:val="21"/>
+          <w:szCs w:val="21"/>
+          <w:lang w:eastAsia="pt-BR"/>
+          <w14:ligatures w14:val="none"/>
+        </w:rPr>
+        <w:t>addAddress</w:t>
+      </w:r>
+      <w:proofErr w:type="spellEnd"/>
+      <w:r>
+        <w:rPr>
+          <w:rFonts w:ascii="Consolas" w:eastAsia="Times New Roman" w:hAnsi="Consolas" w:cs="Times New Roman"/>
+          <w:color w:val="D4D4D4"/>
+          <w:kern w:val="0"/>
+          <w:sz w:val="21"/>
+          <w:szCs w:val="21"/>
+          <w:lang w:eastAsia="pt-BR"/>
+          <w14:ligatures w14:val="none"/>
+        </w:rPr>
+        <w:t>(</w:t>
+      </w:r>
+      <w:r>
+        <w:rPr>
+          <w:rFonts w:ascii="Consolas" w:eastAsia="Times New Roman" w:hAnsi="Consolas" w:cs="Times New Roman"/>
+          <w:color w:val="9CDCFE"/>
+          <w:kern w:val="0"/>
+          <w:sz w:val="21"/>
+          <w:szCs w:val="21"/>
+          <w:lang w:eastAsia="pt-BR"/>
+          <w14:ligatures w14:val="none"/>
+        </w:rPr>
+        <w:t>$mensagem</w:t>
+      </w:r>
+      <w:r>
+        <w:rPr>
+          <w:rFonts w:ascii="Consolas" w:eastAsia="Times New Roman" w:hAnsi="Consolas" w:cs="Times New Roman"/>
+          <w:color w:val="D4D4D4"/>
+          <w:kern w:val="0"/>
+          <w:sz w:val="21"/>
+          <w:szCs w:val="21"/>
+          <w:lang w:eastAsia="pt-BR"/>
+          <w14:ligatures w14:val="none"/>
+        </w:rPr>
+        <w:t>-&gt;</w:t>
+      </w:r>
+      <w:r>
+        <w:rPr>
+          <w:rFonts w:ascii="Consolas" w:eastAsia="Times New Roman" w:hAnsi="Consolas" w:cs="Times New Roman"/>
+          <w:color w:val="DCDCAA"/>
+          <w:kern w:val="0"/>
+          <w:sz w:val="21"/>
+          <w:szCs w:val="21"/>
+          <w:lang w:eastAsia="pt-BR"/>
+          <w14:ligatures w14:val="none"/>
+        </w:rPr>
+        <w:t>__</w:t>
+      </w:r>
+      <w:proofErr w:type="spellStart"/>
+      <w:r>
+        <w:rPr>
+          <w:rFonts w:ascii="Consolas" w:eastAsia="Times New Roman" w:hAnsi="Consolas" w:cs="Times New Roman"/>
+          <w:color w:val="DCDCAA"/>
+          <w:kern w:val="0"/>
+          <w:sz w:val="21"/>
+          <w:szCs w:val="21"/>
+          <w:lang w:eastAsia="pt-BR"/>
+          <w14:ligatures w14:val="none"/>
+        </w:rPr>
+        <w:t>get</w:t>
+      </w:r>
+      <w:proofErr w:type="spellEnd"/>
+      <w:r>
+        <w:rPr>
+          <w:rFonts w:ascii="Consolas" w:eastAsia="Times New Roman" w:hAnsi="Consolas" w:cs="Times New Roman"/>
+          <w:color w:val="D4D4D4"/>
+          <w:kern w:val="0"/>
+          <w:sz w:val="21"/>
+          <w:szCs w:val="21"/>
+          <w:lang w:eastAsia="pt-BR"/>
+          <w14:ligatures w14:val="none"/>
+        </w:rPr>
+        <w:t>(</w:t>
+      </w:r>
+      <w:r>
+        <w:rPr>
+          <w:rFonts w:ascii="Consolas" w:eastAsia="Times New Roman" w:hAnsi="Consolas" w:cs="Times New Roman"/>
+          <w:color w:val="CE9178"/>
+          <w:kern w:val="0"/>
+          <w:sz w:val="21"/>
+          <w:szCs w:val="21"/>
+          <w:lang w:eastAsia="pt-BR"/>
+          <w14:ligatures w14:val="none"/>
+        </w:rPr>
+        <w:t>'para'</w:t>
+      </w:r>
+      <w:r>
+        <w:rPr>
+          <w:rFonts w:ascii="Consolas" w:eastAsia="Times New Roman" w:hAnsi="Consolas" w:cs="Times New Roman"/>
+          <w:color w:val="D4D4D4"/>
+          <w:kern w:val="0"/>
+          <w:sz w:val="21"/>
+          <w:szCs w:val="21"/>
+          <w:lang w:eastAsia="pt-BR"/>
+          <w14:ligatures w14:val="none"/>
+        </w:rPr>
+        <w:t xml:space="preserve">)); </w:t>
+      </w:r>
+      <w:r>
+        <w:rPr>
+          <w:rFonts w:ascii="Consolas" w:eastAsia="Times New Roman" w:hAnsi="Consolas" w:cs="Times New Roman"/>
+          <w:color w:val="6A9955"/>
+          <w:kern w:val="0"/>
+          <w:sz w:val="21"/>
+          <w:szCs w:val="21"/>
+          <w:lang w:eastAsia="pt-BR"/>
+          <w14:ligatures w14:val="none"/>
+        </w:rPr>
+        <w:t xml:space="preserve">//destinatário do </w:t>
+      </w:r>
+      <w:proofErr w:type="spellStart"/>
+      <w:r>
+        <w:rPr>
+          <w:rFonts w:ascii="Consolas" w:eastAsia="Times New Roman" w:hAnsi="Consolas" w:cs="Times New Roman"/>
+          <w:color w:val="6A9955"/>
+          <w:kern w:val="0"/>
+          <w:sz w:val="21"/>
+          <w:szCs w:val="21"/>
+          <w:lang w:eastAsia="pt-BR"/>
+          <w14:ligatures w14:val="none"/>
+        </w:rPr>
+        <w:t>email</w:t>
+      </w:r>
+      <w:proofErr w:type="spellEnd"/>
+      <w:r>
+        <w:rPr>
+          <w:rFonts w:ascii="Consolas" w:eastAsia="Times New Roman" w:hAnsi="Consolas" w:cs="Times New Roman"/>
+          <w:color w:val="6A9955"/>
+          <w:kern w:val="0"/>
+          <w:sz w:val="21"/>
+          <w:szCs w:val="21"/>
+          <w:lang w:eastAsia="pt-BR"/>
+          <w14:ligatures w14:val="none"/>
+        </w:rPr>
+        <w:t xml:space="preserve"> (quem o recebe)</w:t>
+      </w:r>
+    </w:p>
+    <w:p>
+      <w:pPr>
+        <w:rPr>
+          <w:rFonts w:ascii="Arial" w:hAnsi="Arial" w:cs="Arial"/>
+          <w:b/>
+          <w:bCs/>
+          <w:sz w:val="28"/>
+          <w:szCs w:val="28"/>
+        </w:rPr>
+      </w:pPr>
+    </w:p>
+    <w:p>
+      <w:pPr>
+        <w:shd w:val="clear" w:color="auto" w:fill="1F1F1F"/>
+        <w:spacing w:after="0" w:line="285" w:lineRule="atLeast"/>
+        <w:rPr>
+          <w:rFonts w:ascii="Consolas" w:eastAsia="Times New Roman" w:hAnsi="Consolas" w:cs="Times New Roman"/>
+          <w:color w:val="CCCCCC"/>
+          <w:kern w:val="0"/>
+          <w:sz w:val="21"/>
+          <w:szCs w:val="21"/>
+          <w:lang w:eastAsia="pt-BR"/>
+          <w14:ligatures w14:val="none"/>
+        </w:rPr>
+      </w:pPr>
+      <w:r>
+        <w:rPr>
+          <w:rFonts w:ascii="Consolas" w:eastAsia="Times New Roman" w:hAnsi="Consolas" w:cs="Times New Roman"/>
+          <w:color w:val="D4D4D4"/>
+          <w:kern w:val="0"/>
+          <w:sz w:val="21"/>
+          <w:szCs w:val="21"/>
+          <w:lang w:eastAsia="pt-BR"/>
+          <w14:ligatures w14:val="none"/>
+        </w:rPr>
+        <w:t xml:space="preserve">    </w:t>
+      </w:r>
+      <w:r>
+        <w:rPr>
+          <w:rFonts w:ascii="Consolas" w:eastAsia="Times New Roman" w:hAnsi="Consolas" w:cs="Times New Roman"/>
+          <w:color w:val="9CDCFE"/>
+          <w:kern w:val="0"/>
+          <w:sz w:val="21"/>
+          <w:szCs w:val="21"/>
+          <w:lang w:eastAsia="pt-BR"/>
+          <w14:ligatures w14:val="none"/>
+        </w:rPr>
+        <w:t>$mail</w:t>
+      </w:r>
+      <w:r>
+        <w:rPr>
+          <w:rFonts w:ascii="Consolas" w:eastAsia="Times New Roman" w:hAnsi="Consolas" w:cs="Times New Roman"/>
+          <w:color w:val="D4D4D4"/>
+          <w:kern w:val="0"/>
+          <w:sz w:val="21"/>
+          <w:szCs w:val="21"/>
+          <w:lang w:eastAsia="pt-BR"/>
+          <w14:ligatures w14:val="none"/>
+        </w:rPr>
+        <w:t>-&gt;</w:t>
+      </w:r>
+      <w:proofErr w:type="spellStart"/>
+      <w:r>
+        <w:rPr>
+          <w:rFonts w:ascii="Consolas" w:eastAsia="Times New Roman" w:hAnsi="Consolas" w:cs="Times New Roman"/>
+          <w:color w:val="9CDCFE"/>
+          <w:kern w:val="0"/>
+          <w:sz w:val="21"/>
+          <w:szCs w:val="21"/>
+          <w:lang w:eastAsia="pt-BR"/>
+          <w14:ligatures w14:val="none"/>
+        </w:rPr>
+        <w:t>Subject</w:t>
+      </w:r>
+      <w:proofErr w:type="spellEnd"/>
+      <w:r>
+        <w:rPr>
+          <w:rFonts w:ascii="Consolas" w:eastAsia="Times New Roman" w:hAnsi="Consolas" w:cs="Times New Roman"/>
+          <w:color w:val="D4D4D4"/>
+          <w:kern w:val="0"/>
+          <w:sz w:val="21"/>
+          <w:szCs w:val="21"/>
+          <w:lang w:eastAsia="pt-BR"/>
+          <w14:ligatures w14:val="none"/>
+        </w:rPr>
+        <w:t xml:space="preserve"> = </w:t>
+      </w:r>
+      <w:r>
+        <w:rPr>
+          <w:rFonts w:ascii="Consolas" w:eastAsia="Times New Roman" w:hAnsi="Consolas" w:cs="Times New Roman"/>
+          <w:color w:val="9CDCFE"/>
+          <w:kern w:val="0"/>
+          <w:sz w:val="21"/>
+          <w:szCs w:val="21"/>
+          <w:lang w:eastAsia="pt-BR"/>
+          <w14:ligatures w14:val="none"/>
+        </w:rPr>
+        <w:t>$mensagem</w:t>
+      </w:r>
+      <w:r>
+        <w:rPr>
+          <w:rFonts w:ascii="Consolas" w:eastAsia="Times New Roman" w:hAnsi="Consolas" w:cs="Times New Roman"/>
+          <w:color w:val="D4D4D4"/>
+          <w:kern w:val="0"/>
+          <w:sz w:val="21"/>
+          <w:szCs w:val="21"/>
+          <w:lang w:eastAsia="pt-BR"/>
+          <w14:ligatures w14:val="none"/>
+        </w:rPr>
+        <w:t>-&gt;</w:t>
+      </w:r>
+      <w:r>
+        <w:rPr>
+          <w:rFonts w:ascii="Consolas" w:eastAsia="Times New Roman" w:hAnsi="Consolas" w:cs="Times New Roman"/>
+          <w:color w:val="DCDCAA"/>
+          <w:kern w:val="0"/>
+          <w:sz w:val="21"/>
+          <w:szCs w:val="21"/>
+          <w:lang w:eastAsia="pt-BR"/>
+          <w14:ligatures w14:val="none"/>
+        </w:rPr>
+        <w:t>__</w:t>
+      </w:r>
+      <w:proofErr w:type="spellStart"/>
+      <w:r>
+        <w:rPr>
+          <w:rFonts w:ascii="Consolas" w:eastAsia="Times New Roman" w:hAnsi="Consolas" w:cs="Times New Roman"/>
+          <w:color w:val="DCDCAA"/>
+          <w:kern w:val="0"/>
+          <w:sz w:val="21"/>
+          <w:szCs w:val="21"/>
+          <w:lang w:eastAsia="pt-BR"/>
+          <w14:ligatures w14:val="none"/>
+        </w:rPr>
+        <w:t>get</w:t>
+      </w:r>
+      <w:proofErr w:type="spellEnd"/>
+      <w:r>
+        <w:rPr>
+          <w:rFonts w:ascii="Consolas" w:eastAsia="Times New Roman" w:hAnsi="Consolas" w:cs="Times New Roman"/>
+          <w:color w:val="D4D4D4"/>
+          <w:kern w:val="0"/>
+          <w:sz w:val="21"/>
+          <w:szCs w:val="21"/>
+          <w:lang w:eastAsia="pt-BR"/>
+          <w14:ligatures w14:val="none"/>
+        </w:rPr>
+        <w:t>(</w:t>
+      </w:r>
+      <w:r>
+        <w:rPr>
+          <w:rFonts w:ascii="Consolas" w:eastAsia="Times New Roman" w:hAnsi="Consolas" w:cs="Times New Roman"/>
+          <w:color w:val="D4D4D4"/>
+          <w:kern w:val="0"/>
+          <w:sz w:val="21"/>
+          <w:szCs w:val="21"/>
+          <w:lang w:eastAsia="pt-BR"/>
+          <w14:ligatures w14:val="none"/>
+        </w:rPr>
+        <w:t>‘</w:t>
+      </w:r>
+      <w:r>
+        <w:rPr>
+          <w:rFonts w:ascii="Consolas" w:eastAsia="Times New Roman" w:hAnsi="Consolas" w:cs="Times New Roman"/>
+          <w:color w:val="CE9178"/>
+          <w:kern w:val="0"/>
+          <w:sz w:val="21"/>
+          <w:szCs w:val="21"/>
+          <w:lang w:eastAsia="pt-BR"/>
+          <w14:ligatures w14:val="none"/>
+        </w:rPr>
+        <w:t>assunto’</w:t>
+      </w:r>
+      <w:r>
+        <w:rPr>
+          <w:rFonts w:ascii="Consolas" w:eastAsia="Times New Roman" w:hAnsi="Consolas" w:cs="Times New Roman"/>
+          <w:color w:val="D4D4D4"/>
+          <w:kern w:val="0"/>
+          <w:sz w:val="21"/>
+          <w:szCs w:val="21"/>
+          <w:lang w:eastAsia="pt-BR"/>
+          <w14:ligatures w14:val="none"/>
+        </w:rPr>
+        <w:t xml:space="preserve">); </w:t>
+      </w:r>
+      <w:r>
+        <w:rPr>
+          <w:rFonts w:ascii="Consolas" w:eastAsia="Times New Roman" w:hAnsi="Consolas" w:cs="Times New Roman"/>
+          <w:color w:val="6A9955"/>
+          <w:kern w:val="0"/>
+          <w:sz w:val="21"/>
+          <w:szCs w:val="21"/>
+          <w:lang w:eastAsia="pt-BR"/>
+          <w14:ligatures w14:val="none"/>
+        </w:rPr>
+        <w:t xml:space="preserve">//assunto do </w:t>
+      </w:r>
+      <w:proofErr w:type="spellStart"/>
+      <w:r>
+        <w:rPr>
+          <w:rFonts w:ascii="Consolas" w:eastAsia="Times New Roman" w:hAnsi="Consolas" w:cs="Times New Roman"/>
+          <w:color w:val="6A9955"/>
+          <w:kern w:val="0"/>
+          <w:sz w:val="21"/>
+          <w:szCs w:val="21"/>
+          <w:lang w:eastAsia="pt-BR"/>
+          <w14:ligatures w14:val="none"/>
+        </w:rPr>
+        <w:t>email</w:t>
+      </w:r>
+      <w:proofErr w:type="spellEnd"/>
+    </w:p>
+    <w:p>
+      <w:pPr>
+        <w:rPr>
+          <w:rFonts w:ascii="Arial" w:hAnsi="Arial" w:cs="Arial"/>
+          <w:b/>
+          <w:bCs/>
+          <w:sz w:val="28"/>
+          <w:szCs w:val="28"/>
+        </w:rPr>
+      </w:pPr>
+    </w:p>
+    <w:p>
+      <w:pPr>
+        <w:shd w:val="clear" w:color="auto" w:fill="1F1F1F"/>
+        <w:spacing w:after="0" w:line="285" w:lineRule="atLeast"/>
+        <w:rPr>
+          <w:rFonts w:ascii="Consolas" w:eastAsia="Times New Roman" w:hAnsi="Consolas" w:cs="Times New Roman"/>
+          <w:color w:val="CCCCCC"/>
+          <w:kern w:val="0"/>
+          <w:sz w:val="21"/>
+          <w:szCs w:val="21"/>
+          <w:lang w:eastAsia="pt-BR"/>
+          <w14:ligatures w14:val="none"/>
+        </w:rPr>
+      </w:pPr>
+      <w:r>
+        <w:rPr>
+          <w:rFonts w:ascii="Consolas" w:eastAsia="Times New Roman" w:hAnsi="Consolas" w:cs="Times New Roman"/>
+          <w:color w:val="D4D4D4"/>
+          <w:kern w:val="0"/>
+          <w:sz w:val="21"/>
+          <w:szCs w:val="21"/>
+          <w:lang w:eastAsia="pt-BR"/>
+          <w14:ligatures w14:val="none"/>
+        </w:rPr>
+        <w:t xml:space="preserve">    </w:t>
+      </w:r>
+      <w:r>
+        <w:rPr>
+          <w:rFonts w:ascii="Consolas" w:eastAsia="Times New Roman" w:hAnsi="Consolas" w:cs="Times New Roman"/>
+          <w:color w:val="9CDCFE"/>
+          <w:kern w:val="0"/>
+          <w:sz w:val="21"/>
+          <w:szCs w:val="21"/>
+          <w:lang w:eastAsia="pt-BR"/>
+          <w14:ligatures w14:val="none"/>
+        </w:rPr>
+        <w:t>$mail</w:t>
+      </w:r>
+      <w:r>
+        <w:rPr>
+          <w:rFonts w:ascii="Consolas" w:eastAsia="Times New Roman" w:hAnsi="Consolas" w:cs="Times New Roman"/>
+          <w:color w:val="D4D4D4"/>
+          <w:kern w:val="0"/>
+          <w:sz w:val="21"/>
+          <w:szCs w:val="21"/>
+          <w:lang w:eastAsia="pt-BR"/>
+          <w14:ligatures w14:val="none"/>
+        </w:rPr>
+        <w:t>-&gt;</w:t>
+      </w:r>
+      <w:r>
+        <w:rPr>
+          <w:rFonts w:ascii="Consolas" w:eastAsia="Times New Roman" w:hAnsi="Consolas" w:cs="Times New Roman"/>
+          <w:color w:val="9CDCFE"/>
+          <w:kern w:val="0"/>
+          <w:sz w:val="21"/>
+          <w:szCs w:val="21"/>
+          <w:lang w:eastAsia="pt-BR"/>
+          <w14:ligatures w14:val="none"/>
+        </w:rPr>
+        <w:t>Body</w:t>
+      </w:r>
+      <w:r>
+        <w:rPr>
+          <w:rFonts w:ascii="Consolas" w:eastAsia="Times New Roman" w:hAnsi="Consolas" w:cs="Times New Roman"/>
+          <w:color w:val="D4D4D4"/>
+          <w:kern w:val="0"/>
+          <w:sz w:val="21"/>
+          <w:szCs w:val="21"/>
+          <w:lang w:eastAsia="pt-BR"/>
+          <w14:ligatures w14:val="none"/>
+        </w:rPr>
+        <w:t xml:space="preserve"> = </w:t>
+      </w:r>
+      <w:r>
+        <w:rPr>
+          <w:rFonts w:ascii="Consolas" w:eastAsia="Times New Roman" w:hAnsi="Consolas" w:cs="Times New Roman"/>
+          <w:color w:val="9CDCFE"/>
+          <w:kern w:val="0"/>
+          <w:sz w:val="21"/>
+          <w:szCs w:val="21"/>
+          <w:lang w:eastAsia="pt-BR"/>
+          <w14:ligatures w14:val="none"/>
+        </w:rPr>
+        <w:t>$mensagem</w:t>
+      </w:r>
+      <w:r>
+        <w:rPr>
+          <w:rFonts w:ascii="Consolas" w:eastAsia="Times New Roman" w:hAnsi="Consolas" w:cs="Times New Roman"/>
+          <w:color w:val="D4D4D4"/>
+          <w:kern w:val="0"/>
+          <w:sz w:val="21"/>
+          <w:szCs w:val="21"/>
+          <w:lang w:eastAsia="pt-BR"/>
+          <w14:ligatures w14:val="none"/>
+        </w:rPr>
+        <w:t>-&gt;</w:t>
+      </w:r>
+      <w:r>
+        <w:rPr>
+          <w:rFonts w:ascii="Consolas" w:eastAsia="Times New Roman" w:hAnsi="Consolas" w:cs="Times New Roman"/>
+          <w:color w:val="DCDCAA"/>
+          <w:kern w:val="0"/>
+          <w:sz w:val="21"/>
+          <w:szCs w:val="21"/>
+          <w:lang w:eastAsia="pt-BR"/>
+          <w14:ligatures w14:val="none"/>
+        </w:rPr>
+        <w:t>__</w:t>
+      </w:r>
+      <w:proofErr w:type="spellStart"/>
+      <w:r>
+        <w:rPr>
+          <w:rFonts w:ascii="Consolas" w:eastAsia="Times New Roman" w:hAnsi="Consolas" w:cs="Times New Roman"/>
+          <w:color w:val="DCDCAA"/>
+          <w:kern w:val="0"/>
+          <w:sz w:val="21"/>
+          <w:szCs w:val="21"/>
+          <w:lang w:eastAsia="pt-BR"/>
+          <w14:ligatures w14:val="none"/>
+        </w:rPr>
+        <w:t>get</w:t>
+      </w:r>
+      <w:proofErr w:type="spellEnd"/>
+      <w:r>
+        <w:rPr>
+          <w:rFonts w:ascii="Consolas" w:eastAsia="Times New Roman" w:hAnsi="Consolas" w:cs="Times New Roman"/>
+          <w:color w:val="D4D4D4"/>
+          <w:kern w:val="0"/>
+          <w:sz w:val="21"/>
+          <w:szCs w:val="21"/>
+          <w:lang w:eastAsia="pt-BR"/>
+          <w14:ligatures w14:val="none"/>
+        </w:rPr>
+        <w:t>(</w:t>
+      </w:r>
+      <w:r>
+        <w:rPr>
+          <w:rFonts w:ascii="Consolas" w:eastAsia="Times New Roman" w:hAnsi="Consolas" w:cs="Times New Roman"/>
+          <w:color w:val="CE9178"/>
+          <w:kern w:val="0"/>
+          <w:sz w:val="21"/>
+          <w:szCs w:val="21"/>
+          <w:lang w:eastAsia="pt-BR"/>
+          <w14:ligatures w14:val="none"/>
+        </w:rPr>
+        <w:t>'mensagem'</w:t>
+      </w:r>
+      <w:r>
+        <w:rPr>
+          <w:rFonts w:ascii="Consolas" w:eastAsia="Times New Roman" w:hAnsi="Consolas" w:cs="Times New Roman"/>
+          <w:color w:val="D4D4D4"/>
+          <w:kern w:val="0"/>
+          <w:sz w:val="21"/>
+          <w:szCs w:val="21"/>
+          <w:lang w:eastAsia="pt-BR"/>
+          <w14:ligatures w14:val="none"/>
+        </w:rPr>
+        <w:t xml:space="preserve">); </w:t>
+      </w:r>
+      <w:r>
+        <w:rPr>
+          <w:rFonts w:ascii="Consolas" w:eastAsia="Times New Roman" w:hAnsi="Consolas" w:cs="Times New Roman"/>
+          <w:color w:val="6A9955"/>
+          <w:kern w:val="0"/>
+          <w:sz w:val="21"/>
+          <w:szCs w:val="21"/>
+          <w:lang w:eastAsia="pt-BR"/>
+          <w14:ligatures w14:val="none"/>
+        </w:rPr>
+        <w:t>//conteúdo</w:t>
+      </w:r>
+    </w:p>
+    <w:p>
+      <w:pPr>
+        <w:rPr>
+          <w:rFonts w:ascii="Arial" w:hAnsi="Arial" w:cs="Arial"/>
+          <w:b/>
+          <w:bCs/>
+          <w:sz w:val="28"/>
+          <w:szCs w:val="28"/>
+        </w:rPr>
+      </w:pPr>
+    </w:p>
+    <w:p>
+      <w:pPr>
+        <w:shd w:val="clear" w:color="auto" w:fill="1F1F1F"/>
+        <w:spacing w:after="0" w:line="285" w:lineRule="atLeast"/>
+        <w:rPr>
+          <w:rFonts w:ascii="Consolas" w:eastAsia="Times New Roman" w:hAnsi="Consolas" w:cs="Times New Roman"/>
+          <w:color w:val="CCCCCC"/>
+          <w:kern w:val="0"/>
+          <w:sz w:val="21"/>
+          <w:szCs w:val="21"/>
+          <w:lang w:eastAsia="pt-BR"/>
+          <w14:ligatures w14:val="none"/>
+        </w:rPr>
+      </w:pPr>
+      <w:r>
+        <w:rPr>
+          <w:rFonts w:ascii="Consolas" w:eastAsia="Times New Roman" w:hAnsi="Consolas" w:cs="Times New Roman"/>
+          <w:color w:val="D4D4D4"/>
+          <w:kern w:val="0"/>
+          <w:sz w:val="21"/>
+          <w:szCs w:val="21"/>
+          <w:lang w:eastAsia="pt-BR"/>
+          <w14:ligatures w14:val="none"/>
+        </w:rPr>
+        <w:t xml:space="preserve">    </w:t>
+      </w:r>
+      <w:r>
+        <w:rPr>
+          <w:rFonts w:ascii="Consolas" w:eastAsia="Times New Roman" w:hAnsi="Consolas" w:cs="Times New Roman"/>
+          <w:color w:val="9CDCFE"/>
+          <w:kern w:val="0"/>
+          <w:sz w:val="21"/>
+          <w:szCs w:val="21"/>
+          <w:lang w:eastAsia="pt-BR"/>
+          <w14:ligatures w14:val="none"/>
+        </w:rPr>
+        <w:t>$mail</w:t>
+      </w:r>
+      <w:r>
+        <w:rPr>
+          <w:rFonts w:ascii="Consolas" w:eastAsia="Times New Roman" w:hAnsi="Consolas" w:cs="Times New Roman"/>
+          <w:color w:val="D4D4D4"/>
+          <w:kern w:val="0"/>
+          <w:sz w:val="21"/>
+          <w:szCs w:val="21"/>
+          <w:lang w:eastAsia="pt-BR"/>
+          <w14:ligatures w14:val="none"/>
+        </w:rPr>
+        <w:t>-&gt;</w:t>
+      </w:r>
+      <w:proofErr w:type="spellStart"/>
+      <w:r>
+        <w:rPr>
+          <w:rFonts w:ascii="Consolas" w:eastAsia="Times New Roman" w:hAnsi="Consolas" w:cs="Times New Roman"/>
+          <w:color w:val="9CDCFE"/>
+          <w:kern w:val="0"/>
+          <w:sz w:val="21"/>
+          <w:szCs w:val="21"/>
+          <w:lang w:eastAsia="pt-BR"/>
+          <w14:ligatures w14:val="none"/>
+        </w:rPr>
+        <w:t>AltBody</w:t>
+      </w:r>
+      <w:proofErr w:type="spellEnd"/>
+      <w:r>
+        <w:rPr>
+          <w:rFonts w:ascii="Consolas" w:eastAsia="Times New Roman" w:hAnsi="Consolas" w:cs="Times New Roman"/>
+          <w:color w:val="D4D4D4"/>
+          <w:kern w:val="0"/>
+          <w:sz w:val="21"/>
+          <w:szCs w:val="21"/>
+          <w:lang w:eastAsia="pt-BR"/>
+          <w14:ligatures w14:val="none"/>
+        </w:rPr>
+        <w:t xml:space="preserve"> = </w:t>
+      </w:r>
+      <w:r>
+        <w:rPr>
+          <w:rFonts w:ascii="Consolas" w:eastAsia="Times New Roman" w:hAnsi="Consolas" w:cs="Times New Roman"/>
+          <w:color w:val="CE9178"/>
+          <w:kern w:val="0"/>
+          <w:sz w:val="21"/>
+          <w:szCs w:val="21"/>
+          <w:lang w:eastAsia="pt-BR"/>
+          <w14:ligatures w14:val="none"/>
+        </w:rPr>
+        <w:t xml:space="preserve">'É </w:t>
+      </w:r>
+      <w:proofErr w:type="gramStart"/>
+      <w:r>
+        <w:rPr>
+          <w:rFonts w:ascii="Consolas" w:eastAsia="Times New Roman" w:hAnsi="Consolas" w:cs="Times New Roman"/>
+          <w:color w:val="CE9178"/>
+          <w:kern w:val="0"/>
+          <w:sz w:val="21"/>
+          <w:szCs w:val="21"/>
+          <w:lang w:eastAsia="pt-BR"/>
+          <w14:ligatures w14:val="none"/>
+        </w:rPr>
+        <w:t>necessário  utilizar</w:t>
+      </w:r>
+      <w:proofErr w:type="gramEnd"/>
+      <w:r>
+        <w:rPr>
+          <w:rFonts w:ascii="Consolas" w:eastAsia="Times New Roman" w:hAnsi="Consolas" w:cs="Times New Roman"/>
+          <w:color w:val="CE9178"/>
+          <w:kern w:val="0"/>
+          <w:sz w:val="21"/>
+          <w:szCs w:val="21"/>
+          <w:lang w:eastAsia="pt-BR"/>
+          <w14:ligatures w14:val="none"/>
+        </w:rPr>
+        <w:t xml:space="preserve"> um </w:t>
+      </w:r>
+      <w:proofErr w:type="spellStart"/>
+      <w:r>
+        <w:rPr>
+          <w:rFonts w:ascii="Consolas" w:eastAsia="Times New Roman" w:hAnsi="Consolas" w:cs="Times New Roman"/>
+          <w:color w:val="CE9178"/>
+          <w:kern w:val="0"/>
+          <w:sz w:val="21"/>
+          <w:szCs w:val="21"/>
+          <w:lang w:eastAsia="pt-BR"/>
+          <w14:ligatures w14:val="none"/>
+        </w:rPr>
+        <w:t>client</w:t>
+      </w:r>
+      <w:proofErr w:type="spellEnd"/>
+      <w:r>
+        <w:rPr>
+          <w:rFonts w:ascii="Consolas" w:eastAsia="Times New Roman" w:hAnsi="Consolas" w:cs="Times New Roman"/>
+          <w:color w:val="CE9178"/>
+          <w:kern w:val="0"/>
+          <w:sz w:val="21"/>
+          <w:szCs w:val="21"/>
+          <w:lang w:eastAsia="pt-BR"/>
+          <w14:ligatures w14:val="none"/>
+        </w:rPr>
+        <w:t xml:space="preserve"> que suporte HTML para ter acesso total ao conteúdo dessa mensagem'</w:t>
+      </w:r>
+      <w:r>
+        <w:rPr>
+          <w:rFonts w:ascii="Consolas" w:eastAsia="Times New Roman" w:hAnsi="Consolas" w:cs="Times New Roman"/>
+          <w:color w:val="D4D4D4"/>
+          <w:kern w:val="0"/>
+          <w:sz w:val="21"/>
+          <w:szCs w:val="21"/>
+          <w:lang w:eastAsia="pt-BR"/>
+          <w14:ligatures w14:val="none"/>
+        </w:rPr>
+        <w:t>;</w:t>
+      </w:r>
+    </w:p>
+    <w:p>
+      <w:pPr>
+        <w:rPr>
+          <w:rFonts w:ascii="Arial" w:hAnsi="Arial" w:cs="Arial"/>
+          <w:b/>
+          <w:bCs/>
+          <w:sz w:val="24"/>
+          <w:szCs w:val="24"/>
+        </w:rPr>
+      </w:pPr>
+      <w:r>
+        <w:rPr>
+          <w:rFonts w:ascii="Arial" w:hAnsi="Arial" w:cs="Arial"/>
+          <w:b/>
+          <w:bCs/>
+          <w:sz w:val="24"/>
+          <w:szCs w:val="24"/>
+        </w:rPr>
+        <w:t>Desnecessário nesse nosso app</w:t>
+      </w:r>
+    </w:p>
+    <w:p>
+      <w:pPr>
+        <w:shd w:val="clear" w:color="auto" w:fill="1F1F1F"/>
+        <w:spacing w:after="0" w:line="285" w:lineRule="atLeast"/>
+        <w:rPr>
+          <w:rFonts w:ascii="Consolas" w:eastAsia="Times New Roman" w:hAnsi="Consolas" w:cs="Times New Roman"/>
+          <w:color w:val="CCCCCC"/>
+          <w:kern w:val="0"/>
+          <w:sz w:val="21"/>
+          <w:szCs w:val="21"/>
+          <w:lang w:eastAsia="pt-BR"/>
+          <w14:ligatures w14:val="none"/>
+        </w:rPr>
+      </w:pPr>
+      <w:r>
+        <w:rPr>
+          <w:rFonts w:ascii="Consolas" w:eastAsia="Times New Roman" w:hAnsi="Consolas" w:cs="Times New Roman"/>
+          <w:color w:val="D4D4D4"/>
+          <w:kern w:val="0"/>
+          <w:sz w:val="21"/>
+          <w:szCs w:val="21"/>
+          <w:lang w:eastAsia="pt-BR"/>
+          <w14:ligatures w14:val="none"/>
+        </w:rPr>
+        <w:t> </w:t>
+      </w:r>
+      <w:r>
+        <w:rPr>
+          <w:rFonts w:ascii="Consolas" w:eastAsia="Times New Roman" w:hAnsi="Consolas" w:cs="Times New Roman"/>
+          <w:color w:val="9CDCFE"/>
+          <w:kern w:val="0"/>
+          <w:sz w:val="21"/>
+          <w:szCs w:val="21"/>
+          <w:lang w:eastAsia="pt-BR"/>
+          <w14:ligatures w14:val="none"/>
+        </w:rPr>
+        <w:t>$mail</w:t>
+      </w:r>
+      <w:r>
+        <w:rPr>
+          <w:rFonts w:ascii="Consolas" w:eastAsia="Times New Roman" w:hAnsi="Consolas" w:cs="Times New Roman"/>
+          <w:color w:val="D4D4D4"/>
+          <w:kern w:val="0"/>
+          <w:sz w:val="21"/>
+          <w:szCs w:val="21"/>
+          <w:lang w:eastAsia="pt-BR"/>
+          <w14:ligatures w14:val="none"/>
+        </w:rPr>
+        <w:t>-&gt;</w:t>
+      </w:r>
+      <w:proofErr w:type="spellStart"/>
+      <w:proofErr w:type="gramStart"/>
+      <w:r>
+        <w:rPr>
+          <w:rFonts w:ascii="Consolas" w:eastAsia="Times New Roman" w:hAnsi="Consolas" w:cs="Times New Roman"/>
+          <w:color w:val="DCDCAA"/>
+          <w:kern w:val="0"/>
+          <w:sz w:val="21"/>
+          <w:szCs w:val="21"/>
+          <w:lang w:eastAsia="pt-BR"/>
+          <w14:ligatures w14:val="none"/>
+        </w:rPr>
+        <w:t>send</w:t>
+      </w:r>
+      <w:proofErr w:type="spellEnd"/>
+      <w:r>
+        <w:rPr>
+          <w:rFonts w:ascii="Consolas" w:eastAsia="Times New Roman" w:hAnsi="Consolas" w:cs="Times New Roman"/>
+          <w:color w:val="D4D4D4"/>
+          <w:kern w:val="0"/>
+          <w:sz w:val="21"/>
+          <w:szCs w:val="21"/>
+          <w:lang w:eastAsia="pt-BR"/>
+          <w14:ligatures w14:val="none"/>
+        </w:rPr>
+        <w:t>(</w:t>
+      </w:r>
+      <w:proofErr w:type="gramEnd"/>
+      <w:r>
+        <w:rPr>
+          <w:rFonts w:ascii="Consolas" w:eastAsia="Times New Roman" w:hAnsi="Consolas" w:cs="Times New Roman"/>
+          <w:color w:val="D4D4D4"/>
+          <w:kern w:val="0"/>
+          <w:sz w:val="21"/>
+          <w:szCs w:val="21"/>
+          <w:lang w:eastAsia="pt-BR"/>
+          <w14:ligatures w14:val="none"/>
+        </w:rPr>
+        <w:t>);</w:t>
+      </w:r>
+    </w:p>
+    <w:p>
+      <w:pPr>
+        <w:shd w:val="clear" w:color="auto" w:fill="1F1F1F"/>
+        <w:spacing w:after="0" w:line="285" w:lineRule="atLeast"/>
+        <w:rPr>
+          <w:rFonts w:ascii="Consolas" w:eastAsia="Times New Roman" w:hAnsi="Consolas" w:cs="Times New Roman"/>
+          <w:color w:val="CCCCCC"/>
+          <w:kern w:val="0"/>
+          <w:sz w:val="21"/>
+          <w:szCs w:val="21"/>
+          <w:lang w:eastAsia="pt-BR"/>
+          <w14:ligatures w14:val="none"/>
+        </w:rPr>
+      </w:pPr>
+      <w:r>
+        <w:rPr>
+          <w:rFonts w:ascii="Consolas" w:eastAsia="Times New Roman" w:hAnsi="Consolas" w:cs="Times New Roman"/>
+          <w:color w:val="D4D4D4"/>
+          <w:kern w:val="0"/>
+          <w:sz w:val="21"/>
+          <w:szCs w:val="21"/>
+          <w:lang w:eastAsia="pt-BR"/>
+          <w14:ligatures w14:val="none"/>
+        </w:rPr>
+        <w:t xml:space="preserve">    </w:t>
+      </w:r>
+      <w:proofErr w:type="spellStart"/>
+      <w:r>
+        <w:rPr>
+          <w:rFonts w:ascii="Consolas" w:eastAsia="Times New Roman" w:hAnsi="Consolas" w:cs="Times New Roman"/>
+          <w:color w:val="DCDCAA"/>
+          <w:kern w:val="0"/>
+          <w:sz w:val="21"/>
+          <w:szCs w:val="21"/>
+          <w:lang w:eastAsia="pt-BR"/>
+          <w14:ligatures w14:val="none"/>
+        </w:rPr>
+        <w:t>echo</w:t>
+      </w:r>
+      <w:proofErr w:type="spellEnd"/>
+      <w:r>
+        <w:rPr>
+          <w:rFonts w:ascii="Consolas" w:eastAsia="Times New Roman" w:hAnsi="Consolas" w:cs="Times New Roman"/>
+          <w:color w:val="D4D4D4"/>
+          <w:kern w:val="0"/>
+          <w:sz w:val="21"/>
+          <w:szCs w:val="21"/>
+          <w:lang w:eastAsia="pt-BR"/>
+          <w14:ligatures w14:val="none"/>
+        </w:rPr>
+        <w:t xml:space="preserve"> </w:t>
+      </w:r>
+      <w:r>
+        <w:rPr>
+          <w:rFonts w:ascii="Consolas" w:eastAsia="Times New Roman" w:hAnsi="Consolas" w:cs="Times New Roman"/>
+          <w:color w:val="CE9178"/>
+          <w:kern w:val="0"/>
+          <w:sz w:val="21"/>
+          <w:szCs w:val="21"/>
+          <w:lang w:eastAsia="pt-BR"/>
+          <w14:ligatures w14:val="none"/>
+        </w:rPr>
+        <w:t>'Email enviado com sucesso'</w:t>
+      </w:r>
+      <w:r>
+        <w:rPr>
+          <w:rFonts w:ascii="Consolas" w:eastAsia="Times New Roman" w:hAnsi="Consolas" w:cs="Times New Roman"/>
+          <w:color w:val="D4D4D4"/>
+          <w:kern w:val="0"/>
+          <w:sz w:val="21"/>
+          <w:szCs w:val="21"/>
+          <w:lang w:eastAsia="pt-BR"/>
+          <w14:ligatures w14:val="none"/>
+        </w:rPr>
+        <w:t>;</w:t>
+      </w:r>
+    </w:p>
+    <w:p>
+      <w:pPr>
+        <w:rPr>
+          <w:rFonts w:ascii="Arial" w:hAnsi="Arial" w:cs="Arial"/>
+          <w:b/>
+          <w:bCs/>
+          <w:sz w:val="24"/>
+          <w:szCs w:val="24"/>
+        </w:rPr>
+      </w:pPr>
+      <w:r>
+        <w:rPr>
+          <w:rFonts w:ascii="Arial" w:hAnsi="Arial" w:cs="Arial"/>
+          <w:b/>
+          <w:bCs/>
+          <w:sz w:val="24"/>
+          <w:szCs w:val="24"/>
+        </w:rPr>
+        <w:t>mensagem de sucesso</w:t>
+      </w:r>
+    </w:p>
+    <w:p>
+      <w:pPr>
+        <w:rPr>
+          <w:rFonts w:ascii="Arial" w:hAnsi="Arial" w:cs="Arial"/>
+          <w:b/>
+          <w:bCs/>
+          <w:sz w:val="24"/>
+          <w:szCs w:val="24"/>
+        </w:rPr>
+      </w:pPr>
+    </w:p>
+    <w:p>
+      <w:pPr>
+        <w:rPr>
+          <w:rFonts w:ascii="Arial" w:hAnsi="Arial" w:cs="Arial"/>
+          <w:b/>
+          <w:bCs/>
+          <w:sz w:val="24"/>
+          <w:szCs w:val="24"/>
+        </w:rPr>
+      </w:pPr>
+      <w:r>
+        <w:rPr>
+          <w:rFonts w:ascii="Arial" w:hAnsi="Arial" w:cs="Arial"/>
+          <w:b/>
+          <w:bCs/>
+          <w:sz w:val="24"/>
+          <w:szCs w:val="24"/>
+        </w:rPr>
+        <w:t>Lógica da aplicação está pronta.</w:t>
       </w:r>
     </w:p>
     <w:sectPr>

</xml_diff>